<commit_message>
feat: update label in sealed claim pdf (CMC-597) (#198)
</commit_message>
<xml_diff>
--- a/docker/docmosis/templates/CV-UNS-GOR-ENG-0001.docx
+++ b/docker/docmosis/templates/CV-UNS-GOR-ENG-0001.docx
@@ -4466,16 +4466,7 @@
     </w:p>
     <w:tbl>
       <w:tblPr>
-        <w:tblStyle w:val="TableGrid"/>
         <w:tblW w:w="0" w:type="auto"/>
-        <w:tblBorders>
-          <w:top w:val="none" w:sz="0" w:space="0" w:color="auto"/>
-          <w:left w:val="none" w:sz="0" w:space="0" w:color="auto"/>
-          <w:bottom w:val="none" w:sz="0" w:space="0" w:color="auto"/>
-          <w:right w:val="none" w:sz="0" w:space="0" w:color="auto"/>
-          <w:insideH w:val="none" w:sz="0" w:space="0" w:color="auto"/>
-          <w:insideV w:val="none" w:sz="0" w:space="0" w:color="auto"/>
-        </w:tblBorders>
         <w:tblLayout w:type="fixed"/>
         <w:tblLook w:val="04A0" w:firstRow="1" w:lastRow="0" w:firstColumn="1" w:lastColumn="0" w:noHBand="0" w:noVBand="1"/>
       </w:tblPr>
@@ -4581,6 +4572,18 @@
               </w:rPr>
               <w:t>Expected claim value</w:t>
             </w:r>
+            <w:r>
+              <w:rPr>
+                <w:rFonts w:ascii="GDSTransportWebsite" w:hAnsi="GDSTransportWebsite"/>
+                <w:b/>
+                <w:bCs/>
+                <w:color w:val="0A0A0A"/>
+                <w:shd w:val="clear" w:color="auto" w:fill="FFFFFF"/>
+              </w:rPr>
+              <w:t xml:space="preserve"> up to and including</w:t>
+            </w:r>
+            <w:bookmarkStart w:id="2" w:name="_GoBack"/>
+            <w:bookmarkEnd w:id="2"/>
           </w:p>
         </w:tc>
         <w:tc>
@@ -4629,6 +4632,7 @@
         <w:tc>
           <w:tcPr>
             <w:tcW w:w="3681" w:type="dxa"/>
+            <w:vAlign w:val="center"/>
           </w:tcPr>
           <w:p>
             <w:pPr>
@@ -4657,6 +4661,7 @@
         <w:tc>
           <w:tcPr>
             <w:tcW w:w="6379" w:type="dxa"/>
+            <w:vAlign w:val="center"/>
           </w:tcPr>
           <w:p>
             <w:pPr>
@@ -9013,7 +9018,6 @@
   <w:style w:type="table" w:default="1" w:styleId="TableNormal">
     <w:name w:val="Normal Table"/>
     <w:uiPriority w:val="99"/>
-    <w:semiHidden/>
     <w:unhideWhenUsed/>
     <w:tblPr>
       <w:tblInd w:w="0" w:type="dxa"/>
@@ -9703,7 +9707,7 @@
 </file>
 
 <file path=customXml/itemProps1.xml><?xml version="1.0" encoding="utf-8"?>
-<ds:datastoreItem xmlns:ds="http://schemas.openxmlformats.org/officeDocument/2006/customXml" ds:itemID="{066A2595-9C13-2146-8C11-901ACBDE9134}">
+<ds:datastoreItem xmlns:ds="http://schemas.openxmlformats.org/officeDocument/2006/customXml" ds:itemID="{AE11B69E-1E1D-594C-93F8-E6D47A7E6B48}">
   <ds:schemaRefs>
     <ds:schemaRef ds:uri="http://schemas.openxmlformats.org/officeDocument/2006/bibliography"/>
   </ds:schemaRefs>

</xml_diff>